<commit_message>
foat(nain): add files lab-03
</commit_message>
<xml_diff>
--- a/labs/lab03/report/report.docx
+++ b/labs/lab03/report/report.docx
@@ -605,7 +605,7 @@
       </w:r>
       <w:bookmarkEnd w:id="26"/>
       <w:r>
-        <w:t xml:space="preserve"> </w:t>
+        <w:br/>
       </w:r>
       <w:r>
         <w:t xml:space="preserve">git pull (рис 1)</w:t>
@@ -666,7 +666,7 @@
       </w:r>
       <w:bookmarkEnd w:id="30"/>
       <w:r>
-        <w:t xml:space="preserve"> </w:t>
+        <w:br/>
       </w:r>
       <w:r>
         <w:t xml:space="preserve">Make (Рис 2)</w:t>
@@ -727,21 +727,27 @@
       </w:r>
       <w:bookmarkEnd w:id="34"/>
       <w:r>
-        <w:t xml:space="preserve"> </w:t>
+        <w:br/>
       </w:r>
       <w:r>
         <w:t xml:space="preserve">Удаление файлов (Рис 3)</w:t>
       </w:r>
-      <w:r>
-        <w:t xml:space="preserve"> </w:t>
-      </w:r>
-      <w:r>
-        <w:t xml:space="preserve">4. Открыть файл report.md (Рис 4)</w:t>
-      </w:r>
-    </w:p>
-    <w:p>
-      <w:pPr>
-        <w:pStyle w:val="BodyText"/>
+    </w:p>
+    <w:p>
+      <w:pPr>
+        <w:pStyle w:val="Compact"/>
+        <w:numPr>
+          <w:ilvl w:val="0"/>
+          <w:numId w:val="1003"/>
+        </w:numPr>
+      </w:pPr>
+      <w:r>
+        <w:t xml:space="preserve">Открыть файл report.md (Рис 4)</w:t>
+      </w:r>
+    </w:p>
+    <w:p>
+      <w:pPr>
+        <w:pStyle w:val="FirstParagraph"/>
       </w:pPr>
       <w:bookmarkStart w:id="38" w:name="fig:004"/>
       <w:r>
@@ -788,16 +794,21 @@
       </w:r>
       <w:bookmarkEnd w:id="38"/>
       <w:r>
-        <w:t xml:space="preserve"> </w:t>
+        <w:br/>
       </w:r>
       <w:r>
         <w:t xml:space="preserve">report.md (Рис 4)</w:t>
       </w:r>
-      <w:r>
-        <w:t xml:space="preserve"> </w:t>
-      </w:r>
-      <w:r>
-        <w:t xml:space="preserve">5. Заполнить и скомплирировать отчет (см Рис 5)</w:t>
+    </w:p>
+    <w:p>
+      <w:pPr>
+        <w:numPr>
+          <w:ilvl w:val="0"/>
+          <w:numId w:val="1004"/>
+        </w:numPr>
+      </w:pPr>
+      <w:r>
+        <w:t xml:space="preserve">Заполнить и скомплирировать отчет (см Рис 5)</w:t>
       </w:r>
       <w:r>
         <w:t xml:space="preserve"> </w:t>
@@ -847,16 +858,21 @@
       </w:r>
       <w:bookmarkEnd w:id="42"/>
       <w:r>
-        <w:t xml:space="preserve"> </w:t>
+        <w:br/>
       </w:r>
       <w:r>
         <w:t xml:space="preserve">report mdd (Рис 5)</w:t>
       </w:r>
-      <w:r>
-        <w:t xml:space="preserve"> </w:t>
-      </w:r>
-      <w:r>
-        <w:t xml:space="preserve">6. Загрузить файлы в гитхаб (см Рис 6)</w:t>
+    </w:p>
+    <w:p>
+      <w:pPr>
+        <w:numPr>
+          <w:ilvl w:val="0"/>
+          <w:numId w:val="1004"/>
+        </w:numPr>
+      </w:pPr>
+      <w:r>
+        <w:t xml:space="preserve">Загрузить файлы в гитхаб (см Рис 6)</w:t>
       </w:r>
       <w:r>
         <w:t xml:space="preserve"> </w:t>
@@ -1186,6 +1202,176 @@
       </w:pPr>
     </w:lvl>
   </w:abstractNum>
+  <w:abstractNum w:abstractNumId="99414">
+    <w:nsid w:val="00A99414"/>
+    <w:multiLevelType w:val="multilevel"/>
+    <w:lvl w:ilvl="0">
+      <w:start w:val="4"/>
+      <w:numFmt w:val="decimal"/>
+      <w:lvlText w:val="%1."/>
+      <w:lvlJc w:val="left"/>
+      <w:pPr>
+        <w:ind w:left="720" w:hanging="360"/>
+      </w:pPr>
+    </w:lvl>
+    <w:lvl w:ilvl="1">
+      <w:start w:val="4"/>
+      <w:numFmt w:val="decimal"/>
+      <w:lvlText w:val="%2."/>
+      <w:lvlJc w:val="left"/>
+      <w:pPr>
+        <w:ind w:left="1440" w:hanging="360"/>
+      </w:pPr>
+    </w:lvl>
+    <w:lvl w:ilvl="2">
+      <w:start w:val="4"/>
+      <w:numFmt w:val="decimal"/>
+      <w:lvlText w:val="%3."/>
+      <w:lvlJc w:val="left"/>
+      <w:pPr>
+        <w:ind w:left="2160" w:hanging="360"/>
+      </w:pPr>
+    </w:lvl>
+    <w:lvl w:ilvl="3">
+      <w:start w:val="4"/>
+      <w:numFmt w:val="decimal"/>
+      <w:lvlText w:val="%4."/>
+      <w:lvlJc w:val="left"/>
+      <w:pPr>
+        <w:ind w:left="2880" w:hanging="360"/>
+      </w:pPr>
+    </w:lvl>
+    <w:lvl w:ilvl="4">
+      <w:start w:val="4"/>
+      <w:numFmt w:val="decimal"/>
+      <w:lvlText w:val="%5."/>
+      <w:lvlJc w:val="left"/>
+      <w:pPr>
+        <w:ind w:left="3600" w:hanging="360"/>
+      </w:pPr>
+    </w:lvl>
+    <w:lvl w:ilvl="5">
+      <w:start w:val="4"/>
+      <w:numFmt w:val="decimal"/>
+      <w:lvlText w:val="%6."/>
+      <w:lvlJc w:val="left"/>
+      <w:pPr>
+        <w:ind w:left="4320" w:hanging="360"/>
+      </w:pPr>
+    </w:lvl>
+    <w:lvl w:ilvl="6">
+      <w:start w:val="4"/>
+      <w:numFmt w:val="decimal"/>
+      <w:lvlText w:val="%7."/>
+      <w:lvlJc w:val="left"/>
+      <w:pPr>
+        <w:ind w:left="5040" w:hanging="360"/>
+      </w:pPr>
+    </w:lvl>
+    <w:lvl w:ilvl="7">
+      <w:start w:val="4"/>
+      <w:numFmt w:val="decimal"/>
+      <w:lvlText w:val="%8."/>
+      <w:lvlJc w:val="left"/>
+      <w:pPr>
+        <w:ind w:left="5760" w:hanging="360"/>
+      </w:pPr>
+    </w:lvl>
+    <w:lvl w:ilvl="8">
+      <w:start w:val="4"/>
+      <w:numFmt w:val="decimal"/>
+      <w:lvlText w:val="%9."/>
+      <w:lvlJc w:val="left"/>
+      <w:pPr>
+        <w:ind w:left="6480" w:hanging="360"/>
+      </w:pPr>
+    </w:lvl>
+  </w:abstractNum>
+  <w:abstractNum w:abstractNumId="99415">
+    <w:nsid w:val="00A99415"/>
+    <w:multiLevelType w:val="multilevel"/>
+    <w:lvl w:ilvl="0">
+      <w:start w:val="5"/>
+      <w:numFmt w:val="decimal"/>
+      <w:lvlText w:val="%1."/>
+      <w:lvlJc w:val="left"/>
+      <w:pPr>
+        <w:ind w:left="720" w:hanging="360"/>
+      </w:pPr>
+    </w:lvl>
+    <w:lvl w:ilvl="1">
+      <w:start w:val="5"/>
+      <w:numFmt w:val="decimal"/>
+      <w:lvlText w:val="%2."/>
+      <w:lvlJc w:val="left"/>
+      <w:pPr>
+        <w:ind w:left="1440" w:hanging="360"/>
+      </w:pPr>
+    </w:lvl>
+    <w:lvl w:ilvl="2">
+      <w:start w:val="5"/>
+      <w:numFmt w:val="decimal"/>
+      <w:lvlText w:val="%3."/>
+      <w:lvlJc w:val="left"/>
+      <w:pPr>
+        <w:ind w:left="2160" w:hanging="360"/>
+      </w:pPr>
+    </w:lvl>
+    <w:lvl w:ilvl="3">
+      <w:start w:val="5"/>
+      <w:numFmt w:val="decimal"/>
+      <w:lvlText w:val="%4."/>
+      <w:lvlJc w:val="left"/>
+      <w:pPr>
+        <w:ind w:left="2880" w:hanging="360"/>
+      </w:pPr>
+    </w:lvl>
+    <w:lvl w:ilvl="4">
+      <w:start w:val="5"/>
+      <w:numFmt w:val="decimal"/>
+      <w:lvlText w:val="%5."/>
+      <w:lvlJc w:val="left"/>
+      <w:pPr>
+        <w:ind w:left="3600" w:hanging="360"/>
+      </w:pPr>
+    </w:lvl>
+    <w:lvl w:ilvl="5">
+      <w:start w:val="5"/>
+      <w:numFmt w:val="decimal"/>
+      <w:lvlText w:val="%6."/>
+      <w:lvlJc w:val="left"/>
+      <w:pPr>
+        <w:ind w:left="4320" w:hanging="360"/>
+      </w:pPr>
+    </w:lvl>
+    <w:lvl w:ilvl="6">
+      <w:start w:val="5"/>
+      <w:numFmt w:val="decimal"/>
+      <w:lvlText w:val="%7."/>
+      <w:lvlJc w:val="left"/>
+      <w:pPr>
+        <w:ind w:left="5040" w:hanging="360"/>
+      </w:pPr>
+    </w:lvl>
+    <w:lvl w:ilvl="7">
+      <w:start w:val="5"/>
+      <w:numFmt w:val="decimal"/>
+      <w:lvlText w:val="%8."/>
+      <w:lvlJc w:val="left"/>
+      <w:pPr>
+        <w:ind w:left="5760" w:hanging="360"/>
+      </w:pPr>
+    </w:lvl>
+    <w:lvl w:ilvl="8">
+      <w:start w:val="5"/>
+      <w:numFmt w:val="decimal"/>
+      <w:lvlText w:val="%9."/>
+      <w:lvlJc w:val="left"/>
+      <w:pPr>
+        <w:ind w:left="6480" w:hanging="360"/>
+      </w:pPr>
+    </w:lvl>
+  </w:abstractNum>
   <w:num w:numId="1000">
     <w:abstractNumId w:val="990"/>
   </w:num>
@@ -1247,6 +1433,66 @@
     </w:lvlOverride>
     <w:lvlOverride w:ilvl="8">
       <w:startOverride w:val="1"/>
+    </w:lvlOverride>
+  </w:num>
+  <w:num w:numId="1003">
+    <w:abstractNumId w:val="99414"/>
+    <w:lvlOverride w:ilvl="0">
+      <w:startOverride w:val="4"/>
+    </w:lvlOverride>
+    <w:lvlOverride w:ilvl="1">
+      <w:startOverride w:val="4"/>
+    </w:lvlOverride>
+    <w:lvlOverride w:ilvl="2">
+      <w:startOverride w:val="4"/>
+    </w:lvlOverride>
+    <w:lvlOverride w:ilvl="3">
+      <w:startOverride w:val="4"/>
+    </w:lvlOverride>
+    <w:lvlOverride w:ilvl="4">
+      <w:startOverride w:val="4"/>
+    </w:lvlOverride>
+    <w:lvlOverride w:ilvl="5">
+      <w:startOverride w:val="4"/>
+    </w:lvlOverride>
+    <w:lvlOverride w:ilvl="6">
+      <w:startOverride w:val="4"/>
+    </w:lvlOverride>
+    <w:lvlOverride w:ilvl="7">
+      <w:startOverride w:val="4"/>
+    </w:lvlOverride>
+    <w:lvlOverride w:ilvl="8">
+      <w:startOverride w:val="4"/>
+    </w:lvlOverride>
+  </w:num>
+  <w:num w:numId="1004">
+    <w:abstractNumId w:val="99415"/>
+    <w:lvlOverride w:ilvl="0">
+      <w:startOverride w:val="5"/>
+    </w:lvlOverride>
+    <w:lvlOverride w:ilvl="1">
+      <w:startOverride w:val="5"/>
+    </w:lvlOverride>
+    <w:lvlOverride w:ilvl="2">
+      <w:startOverride w:val="5"/>
+    </w:lvlOverride>
+    <w:lvlOverride w:ilvl="3">
+      <w:startOverride w:val="5"/>
+    </w:lvlOverride>
+    <w:lvlOverride w:ilvl="4">
+      <w:startOverride w:val="5"/>
+    </w:lvlOverride>
+    <w:lvlOverride w:ilvl="5">
+      <w:startOverride w:val="5"/>
+    </w:lvlOverride>
+    <w:lvlOverride w:ilvl="6">
+      <w:startOverride w:val="5"/>
+    </w:lvlOverride>
+    <w:lvlOverride w:ilvl="7">
+      <w:startOverride w:val="5"/>
+    </w:lvlOverride>
+    <w:lvlOverride w:ilvl="8">
+      <w:startOverride w:val="5"/>
     </w:lvlOverride>
   </w:num>
 </w:numbering>

</xml_diff>